<commit_message>
+++ fixed expo_adjust Dial --- Reset and Keep don't work
</commit_message>
<xml_diff>
--- a/stuff/raspberry_system_guide.docx
+++ b/stuff/raspberry_system_guide.docx
@@ -463,6 +463,7 @@
           </w:rPr>
           <w:t>.</w:t>
         </w:r>
+        <w:proofErr w:type="spellStart"/>
         <w:r>
           <w:rPr>
             <w:rStyle w:val="a6"/>
@@ -470,6 +471,7 @@
           </w:rPr>
           <w:t>raspberrypi</w:t>
         </w:r>
+        <w:proofErr w:type="spellEnd"/>
         <w:r>
           <w:rPr>
             <w:rStyle w:val="a6"/>
@@ -502,6 +504,7 @@
           </w:rPr>
           <w:t>/</w:t>
         </w:r>
+        <w:proofErr w:type="spellStart"/>
         <w:r>
           <w:rPr>
             <w:rStyle w:val="a6"/>
@@ -509,6 +512,7 @@
           </w:rPr>
           <w:t>raspbian</w:t>
         </w:r>
+        <w:proofErr w:type="spellEnd"/>
         <w:r>
           <w:rPr>
             <w:rStyle w:val="a6"/>
@@ -630,12 +634,14 @@
       <w:r>
         <w:t>“.</w:t>
       </w:r>
+      <w:proofErr w:type="spellStart"/>
       <w:r>
         <w:rPr>
           <w:lang w:val="en-US"/>
         </w:rPr>
         <w:t>img</w:t>
       </w:r>
+      <w:proofErr w:type="spellEnd"/>
       <w:r>
         <w:t>”</w:t>
       </w:r>
@@ -2637,6 +2643,7 @@
         <w:ind w:firstLine="708"/>
         <w:rPr>
           <w:noProof/>
+          <w:lang w:val="en-US"/>
         </w:rPr>
       </w:pPr>
     </w:p>
@@ -2647,7 +2654,6 @@
           <w:b/>
           <w:bCs/>
           <w:noProof/>
-          <w:lang w:val="en-US"/>
         </w:rPr>
       </w:pPr>
       <w:r>
@@ -2663,175 +2669,368 @@
           <w:b/>
           <w:bCs/>
           <w:noProof/>
-          <w:lang w:val="en-US"/>
-        </w:rPr>
-        <w:t xml:space="preserve"> Python:</w:t>
-      </w:r>
-    </w:p>
-    <w:p>
-      <w:pPr>
-        <w:pStyle w:val="ab"/>
-        <w:ind w:firstLine="708"/>
-        <w:rPr>
-          <w:noProof/>
-        </w:rPr>
-      </w:pPr>
-      <w:r>
-        <w:rPr>
-          <w:color w:val="333333"/>
-          <w:shd w:val="clear" w:color="auto" w:fill="FFFFFF"/>
-        </w:rPr>
-        <w:t>Скачайте исходный код Python 3.8 с</w:t>
-      </w:r>
-      <w:r>
-        <w:t> </w:t>
-      </w:r>
-      <w:hyperlink r:id="rId39" w:tgtFrame="_blank" w:history="1">
-        <w:r>
-          <w:t>официального сайта</w:t>
-        </w:r>
-      </w:hyperlink>
-      <w:r>
-        <w:t>.</w:t>
-      </w:r>
-      <w:r>
-        <w:rPr>
-          <w:noProof/>
-        </w:rPr>
-        <w:t xml:space="preserve"> </w:t>
-      </w:r>
-      <w:r>
-        <w:rPr>
-          <w:color w:val="333333"/>
-          <w:shd w:val="clear" w:color="auto" w:fill="FFFFFF"/>
-        </w:rPr>
-        <w:t xml:space="preserve">Для этого используйте команду </w:t>
-      </w:r>
-      <w:r>
-        <w:rPr>
-          <w:color w:val="333333"/>
-          <w:shd w:val="clear" w:color="auto" w:fill="FFFFFF"/>
-          <w:lang w:val="en-US"/>
-        </w:rPr>
-        <w:t>wget</w:t>
-      </w:r>
-      <w:r>
-        <w:rPr>
-          <w:color w:val="333333"/>
-          <w:shd w:val="clear" w:color="auto" w:fill="FFFFFF"/>
-        </w:rPr>
-        <w:t xml:space="preserve"> (</w:t>
-      </w:r>
-      <w:r>
-        <w:rPr>
-          <w:color w:val="333333"/>
-          <w:shd w:val="clear" w:color="auto" w:fill="FFFFFF"/>
-        </w:rPr>
-        <w:t xml:space="preserve">вместо </w:t>
-      </w:r>
-      <w:r>
-        <w:rPr>
-          <w:color w:val="333333"/>
-          <w:shd w:val="clear" w:color="auto" w:fill="FFFFFF"/>
-          <w:lang w:val="en-US"/>
-        </w:rPr>
-        <w:t>VERSION</w:t>
-      </w:r>
-      <w:r>
-        <w:rPr>
-          <w:color w:val="333333"/>
-          <w:shd w:val="clear" w:color="auto" w:fill="FFFFFF"/>
-        </w:rPr>
-        <w:t xml:space="preserve"> </w:t>
-      </w:r>
-      <w:r>
-        <w:rPr>
-          <w:color w:val="333333"/>
-          <w:shd w:val="clear" w:color="auto" w:fill="FFFFFF"/>
-        </w:rPr>
-        <w:t>введите актуальную для вас версию, например 3.8.1)</w:t>
-      </w:r>
-      <w:r>
-        <w:rPr>
-          <w:color w:val="333333"/>
-          <w:shd w:val="clear" w:color="auto" w:fill="FFFFFF"/>
-        </w:rPr>
-        <w:t>:</w:t>
-      </w:r>
-    </w:p>
-    <w:p>
-      <w:pPr>
-        <w:pStyle w:val="BASH"/>
-      </w:pPr>
-      <w:r>
-        <w:t>sudo</w:t>
-      </w:r>
-      <w:r>
-        <w:t xml:space="preserve"> </w:t>
-      </w:r>
-      <w:r>
-        <w:t xml:space="preserve">wget </w:t>
-      </w:r>
-      <w:r>
-        <w:t>https://www.python.org/ftp/python/</w:t>
+        </w:rPr>
+        <w:t xml:space="preserve"> </w:t>
       </w:r>
       <w:r>
         <w:rPr>
           <w:b/>
           <w:bCs/>
-        </w:rPr>
-        <w:t>VERSION</w:t>
-      </w:r>
-      <w:r>
-        <w:t>/Python-</w:t>
+          <w:noProof/>
+          <w:lang w:val="en-US"/>
+        </w:rPr>
+        <w:t>Python</w:t>
       </w:r>
       <w:r>
         <w:rPr>
           <w:b/>
           <w:bCs/>
-        </w:rPr>
-        <w:t>VERSION</w:t>
-      </w:r>
-      <w:r>
-        <w:t>.tar.xz</w:t>
-      </w:r>
-    </w:p>
-    <w:p>
-      <w:pPr>
-        <w:pStyle w:val="a3"/>
-        <w:rPr>
           <w:noProof/>
         </w:rPr>
-      </w:pPr>
-    </w:p>
-    <w:p>
-      <w:pPr>
-        <w:pStyle w:val="a3"/>
+        <w:t>:</w:t>
+      </w:r>
+    </w:p>
+    <w:p>
+      <w:pPr>
+        <w:pStyle w:val="BASH"/>
+      </w:pPr>
+      <w:r>
+        <w:t>sudo apt install python3</w:t>
+      </w:r>
+    </w:p>
+    <w:p>
+      <w:pPr>
+        <w:pStyle w:val="BASH"/>
+      </w:pPr>
+      <w:r>
+        <w:t>sudo apt install python3-pip</w:t>
+      </w:r>
+    </w:p>
+    <w:p>
+      <w:pPr>
+        <w:pStyle w:val="ab"/>
         <w:rPr>
           <w:noProof/>
+          <w:lang w:val="en-US"/>
         </w:rPr>
       </w:pPr>
       <w:r>
         <w:rPr>
           <w:noProof/>
-        </w:rPr>
-        <w:t>Распакуйте скачанный архив</w:t>
-      </w:r>
-      <w:r>
+          <w:lang w:val="en-US"/>
+        </w:rPr>
+        <w:tab/>
+      </w:r>
+    </w:p>
+    <w:p>
+      <w:pPr>
+        <w:ind w:firstLine="708"/>
         <w:rPr>
           <w:noProof/>
-        </w:rPr>
-        <w:t xml:space="preserve"> </w:t>
-      </w:r>
+          <w:lang w:val="en-US"/>
+        </w:rPr>
+      </w:pPr>
       <w:r>
         <w:rPr>
           <w:noProof/>
-        </w:rPr>
-        <w:t>и зайдите в папку</w:t>
-      </w:r>
-      <w:r>
+          <w:lang w:val="en-US"/>
+        </w:rPr>
+        <w:t>Python Essentials:</w:t>
+      </w:r>
+    </w:p>
+    <w:p>
+      <w:pPr>
+        <w:pStyle w:val="BASH"/>
+        <w:rPr>
+          <w:szCs w:val="18"/>
+        </w:rPr>
+      </w:pPr>
+      <w:r>
+        <w:rPr>
+          <w:szCs w:val="18"/>
+        </w:rPr>
+        <w:t>pip install sip</w:t>
+      </w:r>
+    </w:p>
+    <w:p>
+      <w:pPr>
+        <w:pStyle w:val="BASH"/>
+        <w:rPr>
+          <w:szCs w:val="18"/>
+        </w:rPr>
+      </w:pPr>
+      <w:r>
+        <w:rPr>
+          <w:szCs w:val="18"/>
+        </w:rPr>
+        <w:t>pip install Lib</w:t>
+      </w:r>
+    </w:p>
+    <w:p>
+      <w:pPr>
+        <w:pStyle w:val="BASH"/>
+        <w:rPr>
+          <w:szCs w:val="18"/>
+        </w:rPr>
+      </w:pPr>
+      <w:r>
+        <w:rPr>
+          <w:szCs w:val="18"/>
+        </w:rPr>
+        <w:t>pip install matplotlib</w:t>
+      </w:r>
+    </w:p>
+    <w:p>
+      <w:pPr>
+        <w:pStyle w:val="BASH"/>
+        <w:rPr>
+          <w:szCs w:val="18"/>
+        </w:rPr>
+      </w:pPr>
+      <w:r>
+        <w:rPr>
+          <w:szCs w:val="18"/>
+        </w:rPr>
+        <w:t>pip install numpy</w:t>
+      </w:r>
+    </w:p>
+    <w:p>
+      <w:pPr>
+        <w:pStyle w:val="BASH"/>
+        <w:rPr>
+          <w:szCs w:val="18"/>
+        </w:rPr>
+      </w:pPr>
+      <w:r>
+        <w:rPr>
+          <w:szCs w:val="18"/>
+        </w:rPr>
+        <w:t xml:space="preserve">pip install </w:t>
+      </w:r>
+      <w:r>
+        <w:rPr>
+          <w:szCs w:val="18"/>
+        </w:rPr>
+        <w:t>P</w:t>
+      </w:r>
+      <w:r>
+        <w:rPr>
+          <w:szCs w:val="18"/>
+        </w:rPr>
+        <w:t>illow</w:t>
+      </w:r>
+    </w:p>
+    <w:p>
+      <w:pPr>
+        <w:pStyle w:val="BASH"/>
+        <w:rPr>
+          <w:szCs w:val="18"/>
+        </w:rPr>
+      </w:pPr>
+      <w:r>
+        <w:rPr>
+          <w:szCs w:val="18"/>
+        </w:rPr>
+        <w:t>pip install picamera</w:t>
+      </w:r>
+    </w:p>
+    <w:p>
+      <w:pPr>
+        <w:pStyle w:val="ab"/>
         <w:rPr>
           <w:noProof/>
+          <w:lang w:val="en-US"/>
+        </w:rPr>
+      </w:pPr>
+      <w:r>
+        <w:rPr>
+          <w:noProof/>
+          <w:lang w:val="en-US"/>
+        </w:rPr>
+        <w:tab/>
+      </w:r>
+      <w:r>
+        <w:rPr>
+          <w:noProof/>
+        </w:rPr>
+        <w:t>Установка</w:t>
+      </w:r>
+      <w:r>
+        <w:rPr>
+          <w:noProof/>
+          <w:lang w:val="en-US"/>
+        </w:rPr>
+        <w:t xml:space="preserve"> </w:t>
+      </w:r>
+      <w:r>
+        <w:rPr>
+          <w:noProof/>
+          <w:u w:val="single"/>
+        </w:rPr>
+        <w:t>корректной</w:t>
+      </w:r>
+      <w:r>
+        <w:rPr>
+          <w:noProof/>
+          <w:lang w:val="en-US"/>
+        </w:rPr>
+        <w:t xml:space="preserve"> </w:t>
+      </w:r>
+      <w:r>
+        <w:rPr>
+          <w:noProof/>
+        </w:rPr>
+        <w:t>версии</w:t>
+      </w:r>
+      <w:r>
+        <w:rPr>
+          <w:noProof/>
+          <w:lang w:val="en-US"/>
+        </w:rPr>
+        <w:t xml:space="preserve"> </w:t>
+      </w:r>
+      <w:r>
+        <w:rPr>
+          <w:noProof/>
+          <w:lang w:val="en-US"/>
+        </w:rPr>
+        <w:t>OpenCV</w:t>
+      </w:r>
+      <w:r>
+        <w:rPr>
+          <w:noProof/>
+          <w:lang w:val="en-US"/>
+        </w:rPr>
+        <w:t xml:space="preserve"> </w:t>
+      </w:r>
+      <w:r>
+        <w:rPr>
+          <w:noProof/>
+        </w:rPr>
+        <w:t>для</w:t>
+      </w:r>
+      <w:r>
+        <w:rPr>
+          <w:noProof/>
+          <w:lang w:val="en-US"/>
+        </w:rPr>
+        <w:t xml:space="preserve"> </w:t>
+      </w:r>
+      <w:r>
+        <w:rPr>
+          <w:noProof/>
+        </w:rPr>
+        <w:t>работы</w:t>
+      </w:r>
+      <w:r>
+        <w:rPr>
+          <w:noProof/>
+          <w:lang w:val="en-US"/>
+        </w:rPr>
+        <w:t xml:space="preserve"> </w:t>
+      </w:r>
+      <w:r>
+        <w:rPr>
+          <w:noProof/>
+        </w:rPr>
+        <w:t>с</w:t>
+      </w:r>
+      <w:r>
+        <w:rPr>
+          <w:noProof/>
+          <w:lang w:val="en-US"/>
+        </w:rPr>
+        <w:t xml:space="preserve"> </w:t>
+      </w:r>
+      <w:r>
+        <w:rPr>
+          <w:noProof/>
+        </w:rPr>
+        <w:t>изображениями</w:t>
+      </w:r>
+      <w:r>
+        <w:rPr>
+          <w:noProof/>
+          <w:lang w:val="en-US"/>
+        </w:rPr>
+        <w:t xml:space="preserve">, </w:t>
+      </w:r>
+      <w:r>
+        <w:rPr>
+          <w:noProof/>
+        </w:rPr>
+        <w:t>т</w:t>
+      </w:r>
+      <w:r>
+        <w:rPr>
+          <w:noProof/>
+          <w:lang w:val="en-US"/>
+        </w:rPr>
+        <w:t>.</w:t>
+      </w:r>
+      <w:r>
+        <w:rPr>
+          <w:noProof/>
+        </w:rPr>
+        <w:t>к</w:t>
+      </w:r>
+      <w:r>
+        <w:rPr>
+          <w:noProof/>
+          <w:lang w:val="en-US"/>
+        </w:rPr>
+        <w:t>., «</w:t>
+      </w:r>
+      <w:r>
+        <w:rPr>
+          <w:rFonts w:ascii="Segoe UI" w:hAnsi="Segoe UI" w:cs="Segoe UI"/>
+          <w:color w:val="24292E"/>
+          <w:sz w:val="21"/>
+          <w:szCs w:val="21"/>
+          <w:shd w:val="clear" w:color="auto" w:fill="FFFFFF"/>
+          <w:lang w:val="en-US"/>
+        </w:rPr>
+        <w:t xml:space="preserve">the latest version of </w:t>
+      </w:r>
+      <w:proofErr w:type="spellStart"/>
+      <w:r>
+        <w:rPr>
+          <w:rFonts w:ascii="Segoe UI" w:hAnsi="Segoe UI" w:cs="Segoe UI"/>
+          <w:color w:val="24292E"/>
+          <w:sz w:val="21"/>
+          <w:szCs w:val="21"/>
+          <w:shd w:val="clear" w:color="auto" w:fill="FFFFFF"/>
+          <w:lang w:val="en-US"/>
+        </w:rPr>
+        <w:t>openCV</w:t>
+      </w:r>
+      <w:proofErr w:type="spellEnd"/>
+      <w:r>
+        <w:rPr>
+          <w:rFonts w:ascii="Segoe UI" w:hAnsi="Segoe UI" w:cs="Segoe UI"/>
+          <w:color w:val="24292E"/>
+          <w:sz w:val="21"/>
+          <w:szCs w:val="21"/>
+          <w:shd w:val="clear" w:color="auto" w:fill="FFFFFF"/>
+          <w:lang w:val="en-US"/>
+        </w:rPr>
+        <w:t xml:space="preserve"> doesn't work with RPi.</w:t>
+      </w:r>
+      <w:r>
+        <w:rPr>
+          <w:rFonts w:ascii="Segoe UI" w:hAnsi="Segoe UI" w:cs="Segoe UI"/>
+          <w:color w:val="24292E"/>
+          <w:sz w:val="21"/>
+          <w:szCs w:val="21"/>
+          <w:shd w:val="clear" w:color="auto" w:fill="FFFFFF"/>
+          <w:lang w:val="en-US"/>
+        </w:rPr>
+        <w:t>»</w:t>
+      </w:r>
+      <w:r>
+        <w:rPr>
+          <w:noProof/>
+          <w:lang w:val="en-US"/>
         </w:rPr>
         <w:t>:</w:t>
       </w:r>
@@ -2841,23 +3040,7 @@
         <w:pStyle w:val="BASH"/>
       </w:pPr>
       <w:r>
-        <w:t>sudo tar xzf</w:t>
-      </w:r>
-      <w:r>
-        <w:t xml:space="preserve"> </w:t>
-      </w:r>
-      <w:r>
-        <w:t>Python-</w:t>
-      </w:r>
-      <w:r>
-        <w:rPr>
-          <w:b/>
-          <w:bCs/>
-        </w:rPr>
-        <w:t>VERSION</w:t>
-      </w:r>
-      <w:r>
-        <w:t>.tar.xz</w:t>
+        <w:t>pip3 uninstall opencv-python</w:t>
       </w:r>
     </w:p>
     <w:p>
@@ -2865,17 +3048,132 @@
         <w:pStyle w:val="BASH"/>
       </w:pPr>
       <w:r>
-        <w:t xml:space="preserve">cd </w:t>
-      </w:r>
-      <w:r>
-        <w:t>Python-</w:t>
-      </w:r>
-      <w:r>
-        <w:rPr>
-          <w:b/>
-          <w:bCs/>
-        </w:rPr>
-        <w:t>VERSION</w:t>
+        <w:rPr>
+          <w:rFonts w:ascii="Segoe UI" w:hAnsi="Segoe UI" w:cs="Segoe UI"/>
+          <w:color w:val="24292E"/>
+          <w:sz w:val="21"/>
+          <w:szCs w:val="21"/>
+          <w:shd w:val="clear" w:color="auto" w:fill="FFFFFF"/>
+        </w:rPr>
+        <w:t>pip3 install opencv-python==3.4.6.27</w:t>
+      </w:r>
+    </w:p>
+    <w:p>
+      <w:pPr>
+        <w:ind w:firstLine="708"/>
+        <w:rPr>
+          <w:noProof/>
+          <w:lang w:val="en-US"/>
+        </w:rPr>
+      </w:pPr>
+      <w:r>
+        <w:rPr>
+          <w:noProof/>
+        </w:rPr>
+        <w:t>Для</w:t>
+      </w:r>
+      <w:r>
+        <w:rPr>
+          <w:noProof/>
+          <w:lang w:val="en-US"/>
+        </w:rPr>
+        <w:t xml:space="preserve"> </w:t>
+      </w:r>
+      <w:r>
+        <w:rPr>
+          <w:noProof/>
+        </w:rPr>
+        <w:t>загрузки</w:t>
+      </w:r>
+      <w:r>
+        <w:rPr>
+          <w:noProof/>
+          <w:lang w:val="en-US"/>
+        </w:rPr>
+        <w:t xml:space="preserve"> </w:t>
+      </w:r>
+      <w:r>
+        <w:rPr>
+          <w:noProof/>
+          <w:lang w:val="en-US"/>
+        </w:rPr>
+        <w:t>Tensorflow</w:t>
+      </w:r>
+      <w:r>
+        <w:rPr>
+          <w:noProof/>
+          <w:lang w:val="en-US"/>
+        </w:rPr>
+        <w:t xml:space="preserve"> </w:t>
+      </w:r>
+      <w:r>
+        <w:rPr>
+          <w:noProof/>
+          <w:lang w:val="en-US"/>
+        </w:rPr>
+        <w:t>Lite</w:t>
+      </w:r>
+      <w:r>
+        <w:rPr>
+          <w:noProof/>
+          <w:lang w:val="en-US"/>
+        </w:rPr>
+        <w:t xml:space="preserve"> </w:t>
+      </w:r>
+      <w:r>
+        <w:rPr>
+          <w:noProof/>
+        </w:rPr>
+        <w:t>модели</w:t>
+      </w:r>
+      <w:r>
+        <w:rPr>
+          <w:noProof/>
+          <w:lang w:val="en-US"/>
+        </w:rPr>
+        <w:t>:</w:t>
+      </w:r>
+    </w:p>
+    <w:p>
+      <w:pPr>
+        <w:pStyle w:val="BASH"/>
+        <w:rPr>
+          <w:szCs w:val="18"/>
+        </w:rPr>
+      </w:pPr>
+      <w:r>
+        <w:rPr>
+          <w:szCs w:val="18"/>
+        </w:rPr>
+        <w:t>curl -O http://storage.googleapis.com/download.tensorflow.org/models/tflite/coco_ssd_mobilenet_v1_1.0_quant_2018_06_29.zip</w:t>
+      </w:r>
+    </w:p>
+    <w:p>
+      <w:pPr>
+        <w:pStyle w:val="BASH"/>
+        <w:rPr>
+          <w:szCs w:val="18"/>
+        </w:rPr>
+      </w:pPr>
+      <w:r>
+        <w:rPr>
+          <w:szCs w:val="18"/>
+        </w:rPr>
+        <w:t>unzip coco_ssd_mobilenet_v1_1.0_quant_2018_06_29.zip -d ${DATA_DIR}</w:t>
+      </w:r>
+    </w:p>
+    <w:p>
+      <w:pPr>
+        <w:pStyle w:val="BASH"/>
+        <w:rPr>
+          <w:szCs w:val="18"/>
+        </w:rPr>
+      </w:pPr>
+      <w:r>
+        <w:rPr>
+          <w:szCs w:val="18"/>
+        </w:rPr>
+        <w:t>rm coco_ssd_mobilenet_v1_1.0_quant_2018_06_29.zip</w:t>
       </w:r>
     </w:p>
     <w:p>
@@ -2886,538 +3184,114 @@
           <w:lang w:val="en-US"/>
         </w:rPr>
       </w:pPr>
-      <w:r>
+    </w:p>
+    <w:p>
+      <w:pPr>
+        <w:ind w:firstLine="708"/>
         <w:rPr>
           <w:noProof/>
-          <w:lang w:val="en-US"/>
-        </w:rPr>
-        <w:tab/>
-      </w:r>
+        </w:rPr>
+      </w:pPr>
+      <w:r>
+        <w:rPr>
+          <w:noProof/>
+        </w:rPr>
+        <w:t xml:space="preserve">Для установки библиотеки </w:t>
+      </w:r>
+      <w:r>
+        <w:rPr>
+          <w:noProof/>
+          <w:lang w:val="en-US"/>
+        </w:rPr>
+        <w:t>PyQt</w:t>
+      </w:r>
+      <w:r>
+        <w:rPr>
+          <w:noProof/>
+        </w:rPr>
+        <w:t xml:space="preserve">5 </w:t>
+      </w:r>
+      <w:r>
+        <w:rPr>
+          <w:noProof/>
+        </w:rPr>
+        <w:t>введите команды</w:t>
+      </w:r>
+      <w:r>
+        <w:rPr>
+          <w:noProof/>
+        </w:rPr>
+        <w:t>:</w:t>
+      </w:r>
+    </w:p>
+    <w:p>
+      <w:pPr>
+        <w:pStyle w:val="BASH"/>
+      </w:pPr>
+      <w:r>
+        <w:t>sudo apt-get update</w:t>
+      </w:r>
+    </w:p>
+    <w:p>
+      <w:pPr>
+        <w:pStyle w:val="BASH"/>
+      </w:pPr>
+      <w:r>
+        <w:t>sudo apt-get install qt5-default pyqt5-dev pyqt5-dev-tools</w:t>
+      </w:r>
+    </w:p>
+    <w:p>
+      <w:pPr>
+        <w:pStyle w:val="BASH"/>
+      </w:pPr>
+      <w:r>
+        <w:t>sudo apt-get install python3-pyqt5</w:t>
+      </w:r>
+    </w:p>
+    <w:p>
+      <w:pPr>
+        <w:pStyle w:val="BASH"/>
+      </w:pPr>
+      <w:r>
+        <w:t>sudo apt-get install libqt5quickwidgets5</w:t>
+      </w:r>
+    </w:p>
+    <w:p>
+      <w:pPr>
+        <w:pStyle w:val="a8"/>
+      </w:pPr>
     </w:p>
     <w:p>
       <w:pPr>
         <w:ind w:firstLine="708"/>
-        <w:rPr>
-          <w:noProof/>
-        </w:rPr>
-      </w:pPr>
-      <w:r>
-        <w:rPr>
-          <w:noProof/>
-        </w:rPr>
-        <w:t>Скомпилируйте</w:t>
-      </w:r>
-      <w:r>
-        <w:rPr>
-          <w:noProof/>
-        </w:rPr>
-        <w:t xml:space="preserve"> </w:t>
-      </w:r>
-      <w:r>
-        <w:rPr>
-          <w:noProof/>
-        </w:rPr>
-        <w:t xml:space="preserve">и установите </w:t>
-      </w:r>
-      <w:r>
-        <w:rPr>
-          <w:noProof/>
-        </w:rPr>
-        <w:t>версию</w:t>
-      </w:r>
-      <w:r>
-        <w:rPr>
-          <w:noProof/>
-        </w:rPr>
-        <w:t xml:space="preserve"> </w:t>
-      </w:r>
-      <w:r>
-        <w:rPr>
-          <w:noProof/>
-          <w:lang w:val="en-US"/>
-        </w:rPr>
-        <w:t>Python</w:t>
-      </w:r>
-      <w:r>
-        <w:rPr>
-          <w:noProof/>
-        </w:rPr>
-        <w:t xml:space="preserve"> 3 как основную в системе</w:t>
-      </w:r>
-      <w:r>
-        <w:rPr>
-          <w:noProof/>
-        </w:rPr>
-        <w:t>:</w:t>
-      </w:r>
-    </w:p>
-    <w:p>
-      <w:pPr>
-        <w:pStyle w:val="BASH"/>
-      </w:pPr>
-      <w:r>
-        <w:t>sudo ./configure --enable-optimizations</w:t>
-      </w:r>
-    </w:p>
-    <w:p>
-      <w:pPr>
-        <w:pStyle w:val="BASH"/>
-      </w:pPr>
-      <w:r>
-        <w:t>sudo make install</w:t>
-      </w:r>
-    </w:p>
-    <w:p>
-      <w:pPr>
-        <w:rPr>
-          <w:noProof/>
-          <w:lang w:val="en-US"/>
-        </w:rPr>
-      </w:pPr>
-      <w:r>
-        <w:rPr>
-          <w:noProof/>
-          <w:lang w:val="en-US"/>
-        </w:rPr>
-        <w:tab/>
-      </w:r>
-    </w:p>
-    <w:p>
-      <w:pPr>
-        <w:ind w:firstLine="708"/>
-        <w:rPr>
-          <w:noProof/>
-        </w:rPr>
-      </w:pPr>
-      <w:r>
-        <w:rPr>
-          <w:noProof/>
-        </w:rPr>
-        <w:t xml:space="preserve">Для дальнейшей работы создайте </w:t>
-      </w:r>
-      <w:r>
         <w:rPr>
           <w:i/>
           <w:iCs/>
-          <w:noProof/>
-          <w:lang w:val="en-US"/>
-        </w:rPr>
-        <w:t>python</w:t>
+          <w:lang w:val="en-US"/>
+        </w:rPr>
+      </w:pPr>
+      <w:r>
+        <w:t>Для</w:t>
+      </w:r>
+      <w:r>
+        <w:rPr>
+          <w:lang w:val="en-US"/>
+        </w:rPr>
+        <w:t xml:space="preserve"> </w:t>
+      </w:r>
+      <w:r>
+        <w:t>установки</w:t>
+      </w:r>
+      <w:r>
+        <w:rPr>
+          <w:lang w:val="en-US"/>
+        </w:rPr>
+        <w:t xml:space="preserve"> </w:t>
       </w:r>
       <w:r>
         <w:rPr>
           <w:i/>
           <w:iCs/>
-          <w:noProof/>
-        </w:rPr>
-        <w:t xml:space="preserve"> </w:t>
-      </w:r>
-      <w:r>
-        <w:rPr>
-          <w:i/>
-          <w:iCs/>
-          <w:noProof/>
-          <w:lang w:val="en-US"/>
-        </w:rPr>
-        <w:t>virtual</w:t>
-      </w:r>
-      <w:r>
-        <w:rPr>
-          <w:i/>
-          <w:iCs/>
-          <w:noProof/>
-        </w:rPr>
-        <w:t xml:space="preserve"> </w:t>
-      </w:r>
-      <w:r>
-        <w:rPr>
-          <w:i/>
-          <w:iCs/>
-          <w:noProof/>
-          <w:lang w:val="en-US"/>
-        </w:rPr>
-        <w:t>environment</w:t>
-      </w:r>
-      <w:r>
-        <w:rPr>
-          <w:i/>
-          <w:iCs/>
-          <w:noProof/>
-        </w:rPr>
-        <w:t>.</w:t>
-      </w:r>
-      <w:r>
-        <w:rPr>
-          <w:noProof/>
-        </w:rPr>
-        <w:t xml:space="preserve"> Вы можете также установить его по умолчанию при вызове команды </w:t>
-      </w:r>
-      <w:r>
-        <w:rPr>
-          <w:noProof/>
-          <w:u w:val="single"/>
-          <w:lang w:val="en-US"/>
-        </w:rPr>
-        <w:t>python</w:t>
-      </w:r>
-      <w:r>
-        <w:rPr>
-          <w:noProof/>
-        </w:rPr>
-        <w:t xml:space="preserve"> </w:t>
-      </w:r>
-      <w:r>
-        <w:rPr>
-          <w:noProof/>
-        </w:rPr>
-        <w:t>с терминала (не работает для скриптов).</w:t>
-      </w:r>
-    </w:p>
-    <w:p>
-      <w:pPr>
-        <w:pStyle w:val="BASH"/>
-      </w:pPr>
-      <w:r>
-        <w:t>python3 -m venv python-venv</w:t>
-      </w:r>
-    </w:p>
-    <w:p>
-      <w:pPr>
-        <w:pStyle w:val="BASH"/>
-      </w:pPr>
-      <w:r>
-        <w:t>alias python=/home/pi/python-venv/bin/python3</w:t>
-      </w:r>
-    </w:p>
-    <w:p>
-      <w:pPr>
-        <w:pStyle w:val="BASH"/>
-      </w:pPr>
-      <w:r>
-        <w:t>alias pip=/home/pi/python-venv/bin/pip3</w:t>
-      </w:r>
-    </w:p>
-    <w:p>
-      <w:pPr>
-        <w:pStyle w:val="ab"/>
-        <w:ind w:firstLine="708"/>
-        <w:rPr>
-          <w:noProof/>
-        </w:rPr>
-      </w:pPr>
-    </w:p>
-    <w:p>
-      <w:pPr>
-        <w:ind w:firstLine="708"/>
-        <w:rPr>
-          <w:noProof/>
-          <w:lang w:val="en-US"/>
-        </w:rPr>
-      </w:pPr>
-      <w:r>
-        <w:rPr>
-          <w:noProof/>
-          <w:lang w:val="en-US"/>
-        </w:rPr>
-        <w:t>Python Essentials:</w:t>
-      </w:r>
-    </w:p>
-    <w:p>
-      <w:pPr>
-        <w:pStyle w:val="BASH"/>
-        <w:rPr>
-          <w:szCs w:val="18"/>
-        </w:rPr>
-      </w:pPr>
-      <w:r>
-        <w:rPr>
-          <w:szCs w:val="18"/>
-        </w:rPr>
-        <w:t>pip install matplotlib</w:t>
-      </w:r>
-    </w:p>
-    <w:p>
-      <w:pPr>
-        <w:pStyle w:val="BASH"/>
-        <w:rPr>
-          <w:szCs w:val="18"/>
-        </w:rPr>
-      </w:pPr>
-      <w:r>
-        <w:rPr>
-          <w:szCs w:val="18"/>
-        </w:rPr>
-        <w:t>pip install numpy</w:t>
-      </w:r>
-    </w:p>
-    <w:p>
-      <w:pPr>
-        <w:pStyle w:val="BASH"/>
-        <w:rPr>
-          <w:szCs w:val="18"/>
-        </w:rPr>
-      </w:pPr>
-      <w:r>
-        <w:rPr>
-          <w:szCs w:val="18"/>
-        </w:rPr>
-        <w:t xml:space="preserve">pip install </w:t>
-      </w:r>
-      <w:r>
-        <w:rPr>
-          <w:szCs w:val="18"/>
-        </w:rPr>
-        <w:t>P</w:t>
-      </w:r>
-      <w:r>
-        <w:rPr>
-          <w:szCs w:val="18"/>
-        </w:rPr>
-        <w:t>illow</w:t>
-      </w:r>
-    </w:p>
-    <w:p>
-      <w:pPr>
-        <w:pStyle w:val="BASH"/>
-        <w:rPr>
-          <w:szCs w:val="18"/>
-        </w:rPr>
-      </w:pPr>
-      <w:r>
-        <w:rPr>
-          <w:szCs w:val="18"/>
-        </w:rPr>
-        <w:t>pip install picamera</w:t>
-      </w:r>
-    </w:p>
-    <w:p>
-      <w:pPr>
-        <w:pStyle w:val="ab"/>
-        <w:rPr>
-          <w:noProof/>
-          <w:lang w:val="en-US"/>
-        </w:rPr>
-      </w:pPr>
-      <w:r>
-        <w:rPr>
-          <w:noProof/>
-          <w:lang w:val="en-US"/>
-        </w:rPr>
-        <w:tab/>
-      </w:r>
-    </w:p>
-    <w:p>
-      <w:pPr>
-        <w:ind w:firstLine="708"/>
-        <w:rPr>
-          <w:noProof/>
-        </w:rPr>
-      </w:pPr>
-      <w:r>
-        <w:rPr>
-          <w:noProof/>
-        </w:rPr>
-        <w:t xml:space="preserve">Для загрузки </w:t>
-      </w:r>
-      <w:r>
-        <w:rPr>
-          <w:noProof/>
-          <w:lang w:val="en-US"/>
-        </w:rPr>
-        <w:t>Tensorflow</w:t>
-      </w:r>
-      <w:r>
-        <w:rPr>
-          <w:noProof/>
-        </w:rPr>
-        <w:t xml:space="preserve"> </w:t>
-      </w:r>
-      <w:r>
-        <w:rPr>
-          <w:noProof/>
-          <w:lang w:val="en-US"/>
-        </w:rPr>
-        <w:t>Lite</w:t>
-      </w:r>
-      <w:r>
-        <w:rPr>
-          <w:noProof/>
-        </w:rPr>
-        <w:t xml:space="preserve"> модели</w:t>
-      </w:r>
-      <w:r>
-        <w:rPr>
-          <w:noProof/>
-        </w:rPr>
-        <w:t>:</w:t>
-      </w:r>
-    </w:p>
-    <w:p>
-      <w:pPr>
-        <w:pStyle w:val="BASH"/>
-        <w:rPr>
-          <w:szCs w:val="18"/>
-        </w:rPr>
-      </w:pPr>
-      <w:r>
-        <w:rPr>
-          <w:szCs w:val="18"/>
-        </w:rPr>
-        <w:t>curl -O http://storage.googleapis.com/download.tensorflow.org/models/tflite/coco_ssd_mobilenet_v1_1.0_quant_2018_06_29.zip</w:t>
-      </w:r>
-    </w:p>
-    <w:p>
-      <w:pPr>
-        <w:pStyle w:val="BASH"/>
-        <w:rPr>
-          <w:szCs w:val="18"/>
-        </w:rPr>
-      </w:pPr>
-      <w:r>
-        <w:rPr>
-          <w:szCs w:val="18"/>
-        </w:rPr>
-        <w:t>unzip coco_ssd_mobilenet_v1_1.0_quant_2018_06_29.zip -d ${DATA_DIR}</w:t>
-      </w:r>
-    </w:p>
-    <w:p>
-      <w:pPr>
-        <w:pStyle w:val="BASH"/>
-        <w:rPr>
-          <w:szCs w:val="18"/>
-        </w:rPr>
-      </w:pPr>
-      <w:r>
-        <w:rPr>
-          <w:szCs w:val="18"/>
-        </w:rPr>
-        <w:t>rm coco_ssd_mobilenet_v1_1.0_quant_2018_06_29.zip</w:t>
-      </w:r>
-    </w:p>
-    <w:p>
-      <w:pPr>
-        <w:pStyle w:val="ab"/>
-        <w:rPr>
-          <w:noProof/>
-        </w:rPr>
-      </w:pPr>
-    </w:p>
-    <w:p>
-      <w:pPr>
-        <w:ind w:firstLine="708"/>
-        <w:rPr>
-          <w:noProof/>
-        </w:rPr>
-      </w:pPr>
-      <w:r>
-        <w:rPr>
-          <w:noProof/>
-        </w:rPr>
-        <w:t xml:space="preserve">Для установки библиотеки </w:t>
-      </w:r>
-      <w:r>
-        <w:rPr>
-          <w:noProof/>
-          <w:lang w:val="en-US"/>
-        </w:rPr>
-        <w:t>PyQt</w:t>
-      </w:r>
-      <w:r>
-        <w:rPr>
-          <w:noProof/>
-        </w:rPr>
-        <w:t xml:space="preserve">5 </w:t>
-      </w:r>
-      <w:r>
-        <w:rPr>
-          <w:noProof/>
-        </w:rPr>
-        <w:t>введите команды</w:t>
-      </w:r>
-      <w:r>
-        <w:rPr>
-          <w:noProof/>
-        </w:rPr>
-        <w:t>:</w:t>
-      </w:r>
-    </w:p>
-    <w:p>
-      <w:pPr>
-        <w:pStyle w:val="BASH"/>
-      </w:pPr>
-      <w:r>
-        <w:t>sudo pip install PyQt5</w:t>
-      </w:r>
-    </w:p>
-    <w:p>
-      <w:pPr>
-        <w:pStyle w:val="BASH"/>
-      </w:pPr>
-      <w:r>
-        <w:t>sudo apt-get update</w:t>
-      </w:r>
-    </w:p>
-    <w:p>
-      <w:pPr>
-        <w:pStyle w:val="BASH"/>
-      </w:pPr>
-      <w:r>
-        <w:t>sudo apt-get install qt5-default pyqt5-dev pyqt5-dev-tools</w:t>
-      </w:r>
-    </w:p>
-    <w:p>
-      <w:pPr>
-        <w:pStyle w:val="BASH"/>
-      </w:pPr>
-      <w:r>
-        <w:t>sudo apt-get install python3-pyqt5</w:t>
-      </w:r>
-    </w:p>
-    <w:p>
-      <w:pPr>
-        <w:pStyle w:val="BASH"/>
-      </w:pPr>
-      <w:r>
-        <w:lastRenderedPageBreak/>
-        <w:t>sudo apt-get install libqt5quickwidgets5</w:t>
-      </w:r>
-    </w:p>
-    <w:p>
-      <w:pPr>
-        <w:pStyle w:val="a8"/>
-      </w:pPr>
-    </w:p>
-    <w:p>
-      <w:pPr>
-        <w:ind w:firstLine="708"/>
-        <w:rPr>
-          <w:i/>
-          <w:iCs/>
-          <w:lang w:val="en-US"/>
-        </w:rPr>
-      </w:pPr>
-      <w:r>
-        <w:t>Для</w:t>
-      </w:r>
-      <w:r>
-        <w:rPr>
-          <w:lang w:val="en-US"/>
-        </w:rPr>
-        <w:t xml:space="preserve"> </w:t>
-      </w:r>
-      <w:r>
-        <w:t>установки</w:t>
-      </w:r>
-      <w:r>
-        <w:rPr>
-          <w:lang w:val="en-US"/>
-        </w:rPr>
-        <w:t xml:space="preserve"> </w:t>
-      </w:r>
-      <w:r>
-        <w:rPr>
-          <w:i/>
-          <w:iCs/>
           <w:lang w:val="en-US"/>
         </w:rPr>
         <w:t>OpenCV:</w:t>
@@ -3519,7 +3393,7 @@
           <w:lang w:val="en-US"/>
         </w:rPr>
       </w:pPr>
-      <w:hyperlink r:id="rId40" w:history="1">
+      <w:hyperlink r:id="rId39" w:history="1">
         <w:r>
           <w:rPr>
             <w:rStyle w:val="a6"/>
@@ -3583,6 +3457,95 @@
       <w:r>
         <w:t xml:space="preserve"> </w:t>
       </w:r>
+      <w:hyperlink r:id="rId40" w:history="1">
+        <w:r>
+          <w:rPr>
+            <w:rStyle w:val="a6"/>
+            <w:lang w:val="en-US"/>
+          </w:rPr>
+          <w:t>https</w:t>
+        </w:r>
+        <w:r>
+          <w:rPr>
+            <w:rStyle w:val="a6"/>
+          </w:rPr>
+          <w:t>://</w:t>
+        </w:r>
+        <w:proofErr w:type="spellStart"/>
+        <w:r>
+          <w:rPr>
+            <w:rStyle w:val="a6"/>
+            <w:lang w:val="en-US"/>
+          </w:rPr>
+          <w:t>vpn</w:t>
+        </w:r>
+        <w:proofErr w:type="spellEnd"/>
+        <w:r>
+          <w:rPr>
+            <w:rStyle w:val="a6"/>
+          </w:rPr>
+          <w:t>.</w:t>
+        </w:r>
+        <w:r>
+          <w:rPr>
+            <w:rStyle w:val="a6"/>
+            <w:lang w:val="en-US"/>
+          </w:rPr>
+          <w:t>net</w:t>
+        </w:r>
+      </w:hyperlink>
+    </w:p>
+    <w:p>
+      <w:pPr>
+        <w:ind w:firstLine="708"/>
+      </w:pPr>
+      <w:r>
+        <w:t xml:space="preserve">Установите специфичную для процессора </w:t>
+      </w:r>
+      <w:r>
+        <w:rPr>
+          <w:lang w:val="en-US"/>
+        </w:rPr>
+        <w:t>Raspberry</w:t>
+      </w:r>
+      <w:r>
+        <w:t xml:space="preserve"> </w:t>
+      </w:r>
+      <w:r>
+        <w:rPr>
+          <w:lang w:val="en-US"/>
+        </w:rPr>
+        <w:t>Pi</w:t>
+      </w:r>
+      <w:r>
+        <w:t xml:space="preserve"> </w:t>
+      </w:r>
+      <w:r>
+        <w:t>версию (</w:t>
+      </w:r>
+      <w:r>
+        <w:rPr>
+          <w:lang w:val="en-US"/>
+        </w:rPr>
+        <w:t>ARM</w:t>
+      </w:r>
+      <w:r>
+        <w:t xml:space="preserve"> </w:t>
+      </w:r>
+      <w:r>
+        <w:rPr>
+          <w:lang w:val="en-US"/>
+        </w:rPr>
+        <w:t>HF</w:t>
+      </w:r>
+      <w:r>
+        <w:t>)</w:t>
+      </w:r>
+      <w:r>
+        <w:t xml:space="preserve"> по ссылке:</w:t>
+      </w:r>
+    </w:p>
+    <w:p>
       <w:hyperlink r:id="rId41" w:history="1">
         <w:r>
           <w:rPr>
@@ -3597,6 +3560,7 @@
           </w:rPr>
           <w:t>://</w:t>
         </w:r>
+        <w:proofErr w:type="spellStart"/>
         <w:r>
           <w:rPr>
             <w:rStyle w:val="a6"/>
@@ -3604,93 +3568,7 @@
           </w:rPr>
           <w:t>vpn</w:t>
         </w:r>
-        <w:r>
-          <w:rPr>
-            <w:rStyle w:val="a6"/>
-          </w:rPr>
-          <w:t>.</w:t>
-        </w:r>
-        <w:r>
-          <w:rPr>
-            <w:rStyle w:val="a6"/>
-            <w:lang w:val="en-US"/>
-          </w:rPr>
-          <w:t>net</w:t>
-        </w:r>
-      </w:hyperlink>
-    </w:p>
-    <w:p>
-      <w:pPr>
-        <w:ind w:firstLine="708"/>
-      </w:pPr>
-      <w:r>
-        <w:t xml:space="preserve">Установите специфичную для процессора </w:t>
-      </w:r>
-      <w:r>
-        <w:rPr>
-          <w:lang w:val="en-US"/>
-        </w:rPr>
-        <w:t>Raspberry</w:t>
-      </w:r>
-      <w:r>
-        <w:t xml:space="preserve"> </w:t>
-      </w:r>
-      <w:r>
-        <w:rPr>
-          <w:lang w:val="en-US"/>
-        </w:rPr>
-        <w:t>Pi</w:t>
-      </w:r>
-      <w:r>
-        <w:t xml:space="preserve"> </w:t>
-      </w:r>
-      <w:r>
-        <w:t>версию (</w:t>
-      </w:r>
-      <w:r>
-        <w:rPr>
-          <w:lang w:val="en-US"/>
-        </w:rPr>
-        <w:t>ARM</w:t>
-      </w:r>
-      <w:r>
-        <w:t xml:space="preserve"> </w:t>
-      </w:r>
-      <w:r>
-        <w:rPr>
-          <w:lang w:val="en-US"/>
-        </w:rPr>
-        <w:t>HF</w:t>
-      </w:r>
-      <w:r>
-        <w:t>)</w:t>
-      </w:r>
-      <w:r>
-        <w:t xml:space="preserve"> по ссылке:</w:t>
-      </w:r>
-    </w:p>
-    <w:p>
-      <w:hyperlink r:id="rId42" w:history="1">
-        <w:r>
-          <w:rPr>
-            <w:rStyle w:val="a6"/>
-            <w:lang w:val="en-US"/>
-          </w:rPr>
-          <w:t>https</w:t>
-        </w:r>
-        <w:r>
-          <w:rPr>
-            <w:rStyle w:val="a6"/>
-          </w:rPr>
-          <w:t>://</w:t>
-        </w:r>
-        <w:r>
-          <w:rPr>
-            <w:rStyle w:val="a6"/>
-            <w:lang w:val="en-US"/>
-          </w:rPr>
-          <w:t>vpn</w:t>
-        </w:r>
+        <w:proofErr w:type="spellEnd"/>
         <w:r>
           <w:rPr>
             <w:rStyle w:val="a6"/>
@@ -3723,6 +3601,7 @@
           </w:rPr>
           <w:t>/</w:t>
         </w:r>
+        <w:proofErr w:type="spellStart"/>
         <w:r>
           <w:rPr>
             <w:rStyle w:val="a6"/>
@@ -3730,12 +3609,14 @@
           </w:rPr>
           <w:t>logmein</w:t>
         </w:r>
+        <w:proofErr w:type="spellEnd"/>
         <w:r>
           <w:rPr>
             <w:rStyle w:val="a6"/>
           </w:rPr>
           <w:t>-</w:t>
         </w:r>
+        <w:proofErr w:type="spellStart"/>
         <w:r>
           <w:rPr>
             <w:rStyle w:val="a6"/>
@@ -3743,12 +3624,14 @@
           </w:rPr>
           <w:t>hamachi</w:t>
         </w:r>
+        <w:proofErr w:type="spellEnd"/>
         <w:r>
           <w:rPr>
             <w:rStyle w:val="a6"/>
           </w:rPr>
           <w:t>_2.1.0.203-1_</w:t>
         </w:r>
+        <w:proofErr w:type="spellStart"/>
         <w:r>
           <w:rPr>
             <w:rStyle w:val="a6"/>
@@ -3756,6 +3639,7 @@
           </w:rPr>
           <w:t>armhf</w:t>
         </w:r>
+        <w:proofErr w:type="spellEnd"/>
         <w:r>
           <w:rPr>
             <w:rStyle w:val="a6"/>
@@ -3812,7 +3696,7 @@
                     <pic:cNvPicPr/>
                   </pic:nvPicPr>
                   <pic:blipFill rotWithShape="1">
-                    <a:blip r:embed="rId43" cstate="email">
+                    <a:blip r:embed="rId42" cstate="email">
                       <a:extLst>
                         <a:ext uri="{28A0092B-C50C-407E-A947-70E740481C1C}">
                           <a14:useLocalDpi xmlns:a14="http://schemas.microsoft.com/office/drawing/2010/main"/>
@@ -3989,17 +3873,49 @@
           <w:b/>
           <w:bCs/>
         </w:rPr>
-        <w:t>&lt;network_id&gt;</w:t>
-      </w:r>
-      <w:r>
-        <w:t xml:space="preserve"> введите имя вашей сети, а вместо </w:t>
-      </w:r>
+        <w:t>&lt;</w:t>
+      </w:r>
+      <w:proofErr w:type="spellStart"/>
       <w:r>
         <w:rPr>
           <w:b/>
           <w:bCs/>
         </w:rPr>
-        <w:t>[password]</w:t>
+        <w:t>network_id</w:t>
+      </w:r>
+      <w:proofErr w:type="spellEnd"/>
+      <w:r>
+        <w:rPr>
+          <w:b/>
+          <w:bCs/>
+        </w:rPr>
+        <w:t>&gt;</w:t>
+      </w:r>
+      <w:r>
+        <w:t xml:space="preserve"> введите имя вашей сети, а вместо </w:t>
+      </w:r>
+      <w:r>
+        <w:rPr>
+          <w:b/>
+          <w:bCs/>
+        </w:rPr>
+        <w:t>[</w:t>
+      </w:r>
+      <w:proofErr w:type="spellStart"/>
+      <w:r>
+        <w:rPr>
+          <w:b/>
+          <w:bCs/>
+        </w:rPr>
+        <w:t>password</w:t>
+      </w:r>
+      <w:proofErr w:type="spellEnd"/>
+      <w:r>
+        <w:rPr>
+          <w:b/>
+          <w:bCs/>
+        </w:rPr>
+        <w:t>]</w:t>
       </w:r>
       <w:r>
         <w:t xml:space="preserve"> – пароль к сети</w:t>
@@ -4087,12 +4003,14 @@
       <w:r>
         <w:t>/</w:t>
       </w:r>
+      <w:proofErr w:type="spellStart"/>
       <w:r>
         <w:rPr>
           <w:lang w:val="en-US"/>
         </w:rPr>
         <w:t>autostart</w:t>
       </w:r>
+      <w:proofErr w:type="spellEnd"/>
       <w:r>
         <w:t>/</w:t>
       </w:r>
@@ -4212,7 +4130,7 @@
                     <pic:cNvPicPr/>
                   </pic:nvPicPr>
                   <pic:blipFill>
-                    <a:blip r:embed="rId44" cstate="email">
+                    <a:blip r:embed="rId43" cstate="email">
                       <a:extLst>
                         <a:ext uri="{28A0092B-C50C-407E-A947-70E740481C1C}">
                           <a14:useLocalDpi xmlns:a14="http://schemas.microsoft.com/office/drawing/2010/main"/>
@@ -4299,7 +4217,7 @@
                             </pic:cNvPicPr>
                           </pic:nvPicPr>
                           <pic:blipFill rotWithShape="1">
-                            <a:blip r:embed="rId45" cstate="email">
+                            <a:blip r:embed="rId44" cstate="email">
                               <a:extLst>
                                 <a:ext uri="{28A0092B-C50C-407E-A947-70E740481C1C}">
                                   <a14:useLocalDpi xmlns:a14="http://schemas.microsoft.com/office/drawing/2010/main"/>
@@ -4319,7 +4237,7 @@
                             </a:prstGeom>
                           </pic:spPr>
                         </pic:pic>
-                        <w14:contentPart bwMode="auto" r:id="rId46">
+                        <w14:contentPart bwMode="auto" r:id="rId45">
                           <w14:nvContentPartPr>
                             <w14:cNvPr id="39" name="Рукописный ввод 39"/>
                             <w14:cNvContentPartPr/>
@@ -4349,7 +4267,7 @@
                             </pic:cNvPicPr>
                           </pic:nvPicPr>
                           <pic:blipFill rotWithShape="1">
-                            <a:blip r:embed="rId47" cstate="email">
+                            <a:blip r:embed="rId46" cstate="email">
                               <a:extLst>
                                 <a:ext uri="{28A0092B-C50C-407E-A947-70E740481C1C}">
                                   <a14:useLocalDpi xmlns:a14="http://schemas.microsoft.com/office/drawing/2010/main"/>
@@ -4369,7 +4287,7 @@
                             </a:prstGeom>
                           </pic:spPr>
                         </pic:pic>
-                        <w14:contentPart bwMode="auto" r:id="rId48">
+                        <w14:contentPart bwMode="auto" r:id="rId47">
                           <w14:nvContentPartPr>
                             <w14:cNvPr id="41" name="Рукописный ввод 41"/>
                             <w14:cNvContentPartPr/>
@@ -4538,13 +4456,23 @@
         <w:t>Pi</w:t>
       </w:r>
       <w:r>
-        <w:t xml:space="preserve"> нужно осуществлять следую</w:t>
+        <w:t xml:space="preserve"> нужно осуществлять </w:t>
+      </w:r>
+      <w:proofErr w:type="gramStart"/>
+      <w:r>
+        <w:t>следую</w:t>
       </w:r>
       <w:r>
         <w:t>-</w:t>
       </w:r>
-      <w:r>
-        <w:t>щим образом:</w:t>
+      <w:proofErr w:type="spellStart"/>
+      <w:r>
+        <w:t>щим</w:t>
+      </w:r>
+      <w:proofErr w:type="spellEnd"/>
+      <w:proofErr w:type="gramEnd"/>
+      <w:r>
+        <w:t xml:space="preserve"> образом:</w:t>
       </w:r>
     </w:p>
     <w:p>
@@ -5306,6 +5234,7 @@
       <w:r>
         <w:t xml:space="preserve">В моём случае это – </w:t>
       </w:r>
+      <w:proofErr w:type="spellStart"/>
       <w:r>
         <w:rPr>
           <w:i/>
@@ -5314,6 +5243,7 @@
         </w:rPr>
         <w:t>DiPy</w:t>
       </w:r>
+      <w:proofErr w:type="spellEnd"/>
     </w:p>
     <w:p>
       <w:pPr>
@@ -5666,11 +5596,6 @@
       </w:r>
     </w:p>
     <w:p>
-      <w:pPr>
-        <w:rPr>
-          <w:lang w:val="en-US"/>
-        </w:rPr>
-      </w:pPr>
       <w:r>
         <w:t>Напишем</w:t>
       </w:r>
@@ -5707,6 +5632,7 @@
       <w:r>
         <w:t xml:space="preserve">, </w:t>
       </w:r>
+      <w:proofErr w:type="spellStart"/>
       <w:r>
         <w:t>ло</w:t>
       </w:r>
@@ -5717,7 +5643,11 @@
         <w:t>гирующ</w:t>
       </w:r>
       <w:r>
-        <w:t xml:space="preserve">ий </w:t>
+        <w:t>ий</w:t>
+      </w:r>
+      <w:proofErr w:type="spellEnd"/>
+      <w:r>
+        <w:t xml:space="preserve"> </w:t>
       </w:r>
       <w:r>
         <w:t>температуру</w:t>
@@ -6153,7 +6083,29 @@
           <w:szCs w:val="18"/>
           <w:lang w:val="en-US" w:eastAsia="ru-RU"/>
         </w:rPr>
-        <w:t>Description=Example systemd service.</w:t>
+        <w:t xml:space="preserve">Description=Example </w:t>
+      </w:r>
+      <w:proofErr w:type="spellStart"/>
+      <w:r>
+        <w:rPr>
+          <w:rFonts w:ascii="Consolas" w:eastAsia="Times New Roman" w:hAnsi="Consolas" w:cs="Courier New"/>
+          <w:color w:val="333333"/>
+          <w:sz w:val="18"/>
+          <w:szCs w:val="18"/>
+          <w:lang w:val="en-US" w:eastAsia="ru-RU"/>
+        </w:rPr>
+        <w:t>systemd</w:t>
+      </w:r>
+      <w:proofErr w:type="spellEnd"/>
+      <w:r>
+        <w:rPr>
+          <w:rFonts w:ascii="Consolas" w:eastAsia="Times New Roman" w:hAnsi="Consolas" w:cs="Courier New"/>
+          <w:color w:val="333333"/>
+          <w:sz w:val="18"/>
+          <w:szCs w:val="18"/>
+          <w:lang w:val="en-US" w:eastAsia="ru-RU"/>
+        </w:rPr>
+        <w:t xml:space="preserve"> service.</w:t>
       </w:r>
     </w:p>
     <w:p>
@@ -6327,6 +6279,7 @@
           <w:lang w:val="en-US" w:eastAsia="ru-RU"/>
         </w:rPr>
       </w:pPr>
+      <w:proofErr w:type="spellStart"/>
       <w:r>
         <w:rPr>
           <w:rFonts w:ascii="Consolas" w:eastAsia="Times New Roman" w:hAnsi="Consolas" w:cs="Courier New"/>
@@ -6335,7 +6288,18 @@
           <w:szCs w:val="18"/>
           <w:lang w:val="en-US" w:eastAsia="ru-RU"/>
         </w:rPr>
-        <w:t>ExecStart=/bin/bash /usr/bin/test_service.sh</w:t>
+        <w:t>ExecStart</w:t>
+      </w:r>
+      <w:proofErr w:type="spellEnd"/>
+      <w:r>
+        <w:rPr>
+          <w:rFonts w:ascii="Consolas" w:eastAsia="Times New Roman" w:hAnsi="Consolas" w:cs="Courier New"/>
+          <w:color w:val="333333"/>
+          <w:sz w:val="18"/>
+          <w:szCs w:val="18"/>
+          <w:lang w:val="en-US" w:eastAsia="ru-RU"/>
+        </w:rPr>
+        <w:t>=/bin/bash /usr/bin/test_service.sh</w:t>
       </w:r>
     </w:p>
     <w:p>
@@ -6461,6 +6425,7 @@
           <w:lang w:val="en-US" w:eastAsia="ru-RU"/>
         </w:rPr>
       </w:pPr>
+      <w:proofErr w:type="spellStart"/>
       <w:r>
         <w:rPr>
           <w:rFonts w:ascii="Consolas" w:eastAsia="Times New Roman" w:hAnsi="Consolas" w:cs="Courier New"/>
@@ -6469,8 +6434,33 @@
           <w:szCs w:val="18"/>
           <w:lang w:val="en-US" w:eastAsia="ru-RU"/>
         </w:rPr>
-        <w:t>WantedBy=multi-user.target</w:t>
-      </w:r>
+        <w:t>WantedBy</w:t>
+      </w:r>
+      <w:proofErr w:type="spellEnd"/>
+      <w:r>
+        <w:rPr>
+          <w:rFonts w:ascii="Consolas" w:eastAsia="Times New Roman" w:hAnsi="Consolas" w:cs="Courier New"/>
+          <w:color w:val="333333"/>
+          <w:sz w:val="18"/>
+          <w:szCs w:val="18"/>
+          <w:lang w:val="en-US" w:eastAsia="ru-RU"/>
+        </w:rPr>
+        <w:t>=multi-</w:t>
+      </w:r>
+      <w:proofErr w:type="spellStart"/>
+      <w:proofErr w:type="gramStart"/>
+      <w:r>
+        <w:rPr>
+          <w:rFonts w:ascii="Consolas" w:eastAsia="Times New Roman" w:hAnsi="Consolas" w:cs="Courier New"/>
+          <w:color w:val="333333"/>
+          <w:sz w:val="18"/>
+          <w:szCs w:val="18"/>
+          <w:lang w:val="en-US" w:eastAsia="ru-RU"/>
+        </w:rPr>
+        <w:t>user.target</w:t>
+      </w:r>
+      <w:proofErr w:type="spellEnd"/>
+      <w:proofErr w:type="gramEnd"/>
     </w:p>
     <w:p>
       <w:pPr>
@@ -6508,7 +6498,43 @@
           <w:szCs w:val="24"/>
           <w:lang w:val="en-US"/>
         </w:rPr>
-        <w:t xml:space="preserve"> /etc/systemd/system/</w:t>
+        <w:t xml:space="preserve"> /</w:t>
+      </w:r>
+      <w:proofErr w:type="spellStart"/>
+      <w:r>
+        <w:rPr>
+          <w:sz w:val="32"/>
+          <w:szCs w:val="24"/>
+          <w:lang w:val="en-US"/>
+        </w:rPr>
+        <w:t>etc</w:t>
+      </w:r>
+      <w:proofErr w:type="spellEnd"/>
+      <w:r>
+        <w:rPr>
+          <w:sz w:val="32"/>
+          <w:szCs w:val="24"/>
+          <w:lang w:val="en-US"/>
+        </w:rPr>
+        <w:t>/</w:t>
+      </w:r>
+      <w:proofErr w:type="spellStart"/>
+      <w:r>
+        <w:rPr>
+          <w:sz w:val="32"/>
+          <w:szCs w:val="24"/>
+          <w:lang w:val="en-US"/>
+        </w:rPr>
+        <w:t>systemd</w:t>
+      </w:r>
+      <w:proofErr w:type="spellEnd"/>
+      <w:r>
+        <w:rPr>
+          <w:sz w:val="32"/>
+          <w:szCs w:val="24"/>
+          <w:lang w:val="en-US"/>
+        </w:rPr>
+        <w:t>/system/</w:t>
       </w:r>
     </w:p>
     <w:p>
@@ -6548,6 +6574,7 @@
           <w:lang w:val="en-US" w:eastAsia="ru-RU"/>
         </w:rPr>
       </w:pPr>
+      <w:proofErr w:type="spellStart"/>
       <w:r>
         <w:rPr>
           <w:rFonts w:ascii="Consolas" w:eastAsia="Times New Roman" w:hAnsi="Consolas" w:cs="Courier New"/>
@@ -6556,8 +6583,99 @@
           <w:szCs w:val="18"/>
           <w:lang w:val="en-US" w:eastAsia="ru-RU"/>
         </w:rPr>
-        <w:t>sudo cp myservice.service /etc/systemd/system/myservice.service</w:t>
-      </w:r>
+        <w:t>sudo</w:t>
+      </w:r>
+      <w:proofErr w:type="spellEnd"/>
+      <w:r>
+        <w:rPr>
+          <w:rFonts w:ascii="Consolas" w:eastAsia="Times New Roman" w:hAnsi="Consolas" w:cs="Courier New"/>
+          <w:color w:val="333333"/>
+          <w:sz w:val="18"/>
+          <w:szCs w:val="18"/>
+          <w:lang w:val="en-US" w:eastAsia="ru-RU"/>
+        </w:rPr>
+        <w:t xml:space="preserve"> cp </w:t>
+      </w:r>
+      <w:proofErr w:type="spellStart"/>
+      <w:proofErr w:type="gramStart"/>
+      <w:r>
+        <w:rPr>
+          <w:rFonts w:ascii="Consolas" w:eastAsia="Times New Roman" w:hAnsi="Consolas" w:cs="Courier New"/>
+          <w:color w:val="333333"/>
+          <w:sz w:val="18"/>
+          <w:szCs w:val="18"/>
+          <w:lang w:val="en-US" w:eastAsia="ru-RU"/>
+        </w:rPr>
+        <w:t>myservice.service</w:t>
+      </w:r>
+      <w:proofErr w:type="spellEnd"/>
+      <w:proofErr w:type="gramEnd"/>
+      <w:r>
+        <w:rPr>
+          <w:rFonts w:ascii="Consolas" w:eastAsia="Times New Roman" w:hAnsi="Consolas" w:cs="Courier New"/>
+          <w:color w:val="333333"/>
+          <w:sz w:val="18"/>
+          <w:szCs w:val="18"/>
+          <w:lang w:val="en-US" w:eastAsia="ru-RU"/>
+        </w:rPr>
+        <w:t xml:space="preserve"> /</w:t>
+      </w:r>
+      <w:proofErr w:type="spellStart"/>
+      <w:r>
+        <w:rPr>
+          <w:rFonts w:ascii="Consolas" w:eastAsia="Times New Roman" w:hAnsi="Consolas" w:cs="Courier New"/>
+          <w:color w:val="333333"/>
+          <w:sz w:val="18"/>
+          <w:szCs w:val="18"/>
+          <w:lang w:val="en-US" w:eastAsia="ru-RU"/>
+        </w:rPr>
+        <w:t>etc</w:t>
+      </w:r>
+      <w:proofErr w:type="spellEnd"/>
+      <w:r>
+        <w:rPr>
+          <w:rFonts w:ascii="Consolas" w:eastAsia="Times New Roman" w:hAnsi="Consolas" w:cs="Courier New"/>
+          <w:color w:val="333333"/>
+          <w:sz w:val="18"/>
+          <w:szCs w:val="18"/>
+          <w:lang w:val="en-US" w:eastAsia="ru-RU"/>
+        </w:rPr>
+        <w:t>/</w:t>
+      </w:r>
+      <w:proofErr w:type="spellStart"/>
+      <w:r>
+        <w:rPr>
+          <w:rFonts w:ascii="Consolas" w:eastAsia="Times New Roman" w:hAnsi="Consolas" w:cs="Courier New"/>
+          <w:color w:val="333333"/>
+          <w:sz w:val="18"/>
+          <w:szCs w:val="18"/>
+          <w:lang w:val="en-US" w:eastAsia="ru-RU"/>
+        </w:rPr>
+        <w:t>systemd</w:t>
+      </w:r>
+      <w:proofErr w:type="spellEnd"/>
+      <w:r>
+        <w:rPr>
+          <w:rFonts w:ascii="Consolas" w:eastAsia="Times New Roman" w:hAnsi="Consolas" w:cs="Courier New"/>
+          <w:color w:val="333333"/>
+          <w:sz w:val="18"/>
+          <w:szCs w:val="18"/>
+          <w:lang w:val="en-US" w:eastAsia="ru-RU"/>
+        </w:rPr>
+        <w:t>/system/</w:t>
+      </w:r>
+      <w:proofErr w:type="spellStart"/>
+      <w:r>
+        <w:rPr>
+          <w:rFonts w:ascii="Consolas" w:eastAsia="Times New Roman" w:hAnsi="Consolas" w:cs="Courier New"/>
+          <w:color w:val="333333"/>
+          <w:sz w:val="18"/>
+          <w:szCs w:val="18"/>
+          <w:lang w:val="en-US" w:eastAsia="ru-RU"/>
+        </w:rPr>
+        <w:t>myservice.service</w:t>
+      </w:r>
+      <w:proofErr w:type="spellEnd"/>
     </w:p>
     <w:p>
       <w:pPr>
@@ -6596,6 +6714,7 @@
           <w:lang w:val="en-US" w:eastAsia="ru-RU"/>
         </w:rPr>
       </w:pPr>
+      <w:proofErr w:type="spellStart"/>
       <w:r>
         <w:rPr>
           <w:rFonts w:ascii="Consolas" w:eastAsia="Times New Roman" w:hAnsi="Consolas" w:cs="Courier New"/>
@@ -6604,8 +6723,97 @@
           <w:szCs w:val="18"/>
           <w:lang w:val="en-US" w:eastAsia="ru-RU"/>
         </w:rPr>
-        <w:t>sudo chmod 644 /etc/systemd/system/myservice.service</w:t>
-      </w:r>
+        <w:t>sudo</w:t>
+      </w:r>
+      <w:proofErr w:type="spellEnd"/>
+      <w:r>
+        <w:rPr>
+          <w:rFonts w:ascii="Consolas" w:eastAsia="Times New Roman" w:hAnsi="Consolas" w:cs="Courier New"/>
+          <w:color w:val="333333"/>
+          <w:sz w:val="18"/>
+          <w:szCs w:val="18"/>
+          <w:lang w:val="en-US" w:eastAsia="ru-RU"/>
+        </w:rPr>
+        <w:t xml:space="preserve"> </w:t>
+      </w:r>
+      <w:proofErr w:type="spellStart"/>
+      <w:r>
+        <w:rPr>
+          <w:rFonts w:ascii="Consolas" w:eastAsia="Times New Roman" w:hAnsi="Consolas" w:cs="Courier New"/>
+          <w:color w:val="333333"/>
+          <w:sz w:val="18"/>
+          <w:szCs w:val="18"/>
+          <w:lang w:val="en-US" w:eastAsia="ru-RU"/>
+        </w:rPr>
+        <w:t>chmod</w:t>
+      </w:r>
+      <w:proofErr w:type="spellEnd"/>
+      <w:r>
+        <w:rPr>
+          <w:rFonts w:ascii="Consolas" w:eastAsia="Times New Roman" w:hAnsi="Consolas" w:cs="Courier New"/>
+          <w:color w:val="333333"/>
+          <w:sz w:val="18"/>
+          <w:szCs w:val="18"/>
+          <w:lang w:val="en-US" w:eastAsia="ru-RU"/>
+        </w:rPr>
+        <w:t xml:space="preserve"> 644 /</w:t>
+      </w:r>
+      <w:proofErr w:type="spellStart"/>
+      <w:r>
+        <w:rPr>
+          <w:rFonts w:ascii="Consolas" w:eastAsia="Times New Roman" w:hAnsi="Consolas" w:cs="Courier New"/>
+          <w:color w:val="333333"/>
+          <w:sz w:val="18"/>
+          <w:szCs w:val="18"/>
+          <w:lang w:val="en-US" w:eastAsia="ru-RU"/>
+        </w:rPr>
+        <w:t>etc</w:t>
+      </w:r>
+      <w:proofErr w:type="spellEnd"/>
+      <w:r>
+        <w:rPr>
+          <w:rFonts w:ascii="Consolas" w:eastAsia="Times New Roman" w:hAnsi="Consolas" w:cs="Courier New"/>
+          <w:color w:val="333333"/>
+          <w:sz w:val="18"/>
+          <w:szCs w:val="18"/>
+          <w:lang w:val="en-US" w:eastAsia="ru-RU"/>
+        </w:rPr>
+        <w:t>/</w:t>
+      </w:r>
+      <w:proofErr w:type="spellStart"/>
+      <w:r>
+        <w:rPr>
+          <w:rFonts w:ascii="Consolas" w:eastAsia="Times New Roman" w:hAnsi="Consolas" w:cs="Courier New"/>
+          <w:color w:val="333333"/>
+          <w:sz w:val="18"/>
+          <w:szCs w:val="18"/>
+          <w:lang w:val="en-US" w:eastAsia="ru-RU"/>
+        </w:rPr>
+        <w:t>systemd</w:t>
+      </w:r>
+      <w:proofErr w:type="spellEnd"/>
+      <w:r>
+        <w:rPr>
+          <w:rFonts w:ascii="Consolas" w:eastAsia="Times New Roman" w:hAnsi="Consolas" w:cs="Courier New"/>
+          <w:color w:val="333333"/>
+          <w:sz w:val="18"/>
+          <w:szCs w:val="18"/>
+          <w:lang w:val="en-US" w:eastAsia="ru-RU"/>
+        </w:rPr>
+        <w:t>/system/</w:t>
+      </w:r>
+      <w:proofErr w:type="spellStart"/>
+      <w:r>
+        <w:rPr>
+          <w:rFonts w:ascii="Consolas" w:eastAsia="Times New Roman" w:hAnsi="Consolas" w:cs="Courier New"/>
+          <w:color w:val="333333"/>
+          <w:sz w:val="18"/>
+          <w:szCs w:val="18"/>
+          <w:lang w:val="en-US" w:eastAsia="ru-RU"/>
+        </w:rPr>
+        <w:t>myservice.service</w:t>
+      </w:r>
+      <w:proofErr w:type="spellEnd"/>
     </w:p>
     <w:p>
       <w:pPr>
@@ -6644,6 +6852,7 @@
           <w:lang w:val="en-US" w:eastAsia="ru-RU"/>
         </w:rPr>
       </w:pPr>
+      <w:proofErr w:type="spellStart"/>
       <w:r>
         <w:rPr>
           <w:rFonts w:ascii="Consolas" w:eastAsia="Times New Roman" w:hAnsi="Consolas" w:cs="Courier New"/>
@@ -6652,8 +6861,53 @@
           <w:szCs w:val="18"/>
           <w:lang w:val="en-US" w:eastAsia="ru-RU"/>
         </w:rPr>
-        <w:t>sudo systemctl start myservice</w:t>
-      </w:r>
+        <w:t>sudo</w:t>
+      </w:r>
+      <w:proofErr w:type="spellEnd"/>
+      <w:r>
+        <w:rPr>
+          <w:rFonts w:ascii="Consolas" w:eastAsia="Times New Roman" w:hAnsi="Consolas" w:cs="Courier New"/>
+          <w:color w:val="333333"/>
+          <w:sz w:val="18"/>
+          <w:szCs w:val="18"/>
+          <w:lang w:val="en-US" w:eastAsia="ru-RU"/>
+        </w:rPr>
+        <w:t xml:space="preserve"> </w:t>
+      </w:r>
+      <w:proofErr w:type="spellStart"/>
+      <w:r>
+        <w:rPr>
+          <w:rFonts w:ascii="Consolas" w:eastAsia="Times New Roman" w:hAnsi="Consolas" w:cs="Courier New"/>
+          <w:color w:val="333333"/>
+          <w:sz w:val="18"/>
+          <w:szCs w:val="18"/>
+          <w:lang w:val="en-US" w:eastAsia="ru-RU"/>
+        </w:rPr>
+        <w:t>systemctl</w:t>
+      </w:r>
+      <w:proofErr w:type="spellEnd"/>
+      <w:r>
+        <w:rPr>
+          <w:rFonts w:ascii="Consolas" w:eastAsia="Times New Roman" w:hAnsi="Consolas" w:cs="Courier New"/>
+          <w:color w:val="333333"/>
+          <w:sz w:val="18"/>
+          <w:szCs w:val="18"/>
+          <w:lang w:val="en-US" w:eastAsia="ru-RU"/>
+        </w:rPr>
+        <w:t xml:space="preserve"> start </w:t>
+      </w:r>
+      <w:proofErr w:type="spellStart"/>
+      <w:r>
+        <w:rPr>
+          <w:rFonts w:ascii="Consolas" w:eastAsia="Times New Roman" w:hAnsi="Consolas" w:cs="Courier New"/>
+          <w:color w:val="333333"/>
+          <w:sz w:val="18"/>
+          <w:szCs w:val="18"/>
+          <w:lang w:val="en-US" w:eastAsia="ru-RU"/>
+        </w:rPr>
+        <w:t>myservice</w:t>
+      </w:r>
+      <w:proofErr w:type="spellEnd"/>
     </w:p>
     <w:p>
       <w:pPr>
@@ -6692,6 +6946,7 @@
           <w:lang w:val="en-US" w:eastAsia="ru-RU"/>
         </w:rPr>
       </w:pPr>
+      <w:proofErr w:type="spellStart"/>
       <w:r>
         <w:rPr>
           <w:rFonts w:ascii="Consolas" w:eastAsia="Times New Roman" w:hAnsi="Consolas" w:cs="Courier New"/>
@@ -6700,8 +6955,53 @@
           <w:szCs w:val="18"/>
           <w:lang w:val="en-US" w:eastAsia="ru-RU"/>
         </w:rPr>
-        <w:t>sudo systemctl status myservice</w:t>
-      </w:r>
+        <w:t>sudo</w:t>
+      </w:r>
+      <w:proofErr w:type="spellEnd"/>
+      <w:r>
+        <w:rPr>
+          <w:rFonts w:ascii="Consolas" w:eastAsia="Times New Roman" w:hAnsi="Consolas" w:cs="Courier New"/>
+          <w:color w:val="333333"/>
+          <w:sz w:val="18"/>
+          <w:szCs w:val="18"/>
+          <w:lang w:val="en-US" w:eastAsia="ru-RU"/>
+        </w:rPr>
+        <w:t xml:space="preserve"> </w:t>
+      </w:r>
+      <w:proofErr w:type="spellStart"/>
+      <w:r>
+        <w:rPr>
+          <w:rFonts w:ascii="Consolas" w:eastAsia="Times New Roman" w:hAnsi="Consolas" w:cs="Courier New"/>
+          <w:color w:val="333333"/>
+          <w:sz w:val="18"/>
+          <w:szCs w:val="18"/>
+          <w:lang w:val="en-US" w:eastAsia="ru-RU"/>
+        </w:rPr>
+        <w:t>systemctl</w:t>
+      </w:r>
+      <w:proofErr w:type="spellEnd"/>
+      <w:r>
+        <w:rPr>
+          <w:rFonts w:ascii="Consolas" w:eastAsia="Times New Roman" w:hAnsi="Consolas" w:cs="Courier New"/>
+          <w:color w:val="333333"/>
+          <w:sz w:val="18"/>
+          <w:szCs w:val="18"/>
+          <w:lang w:val="en-US" w:eastAsia="ru-RU"/>
+        </w:rPr>
+        <w:t xml:space="preserve"> status </w:t>
+      </w:r>
+      <w:proofErr w:type="spellStart"/>
+      <w:r>
+        <w:rPr>
+          <w:rFonts w:ascii="Consolas" w:eastAsia="Times New Roman" w:hAnsi="Consolas" w:cs="Courier New"/>
+          <w:color w:val="333333"/>
+          <w:sz w:val="18"/>
+          <w:szCs w:val="18"/>
+          <w:lang w:val="en-US" w:eastAsia="ru-RU"/>
+        </w:rPr>
+        <w:t>myservice</w:t>
+      </w:r>
+      <w:proofErr w:type="spellEnd"/>
     </w:p>
     <w:p>
       <w:pPr>
@@ -6740,6 +7040,7 @@
           <w:lang w:eastAsia="ru-RU"/>
         </w:rPr>
       </w:pPr>
+      <w:proofErr w:type="spellStart"/>
       <w:r>
         <w:rPr>
           <w:rFonts w:ascii="Consolas" w:eastAsia="Times New Roman" w:hAnsi="Consolas" w:cs="Courier New"/>
@@ -6748,8 +7049,75 @@
           <w:szCs w:val="18"/>
           <w:lang w:eastAsia="ru-RU"/>
         </w:rPr>
-        <w:t>sudo systemctl enable myservice</w:t>
-      </w:r>
+        <w:t>sudo</w:t>
+      </w:r>
+      <w:proofErr w:type="spellEnd"/>
+      <w:r>
+        <w:rPr>
+          <w:rFonts w:ascii="Consolas" w:eastAsia="Times New Roman" w:hAnsi="Consolas" w:cs="Courier New"/>
+          <w:color w:val="333333"/>
+          <w:sz w:val="18"/>
+          <w:szCs w:val="18"/>
+          <w:lang w:eastAsia="ru-RU"/>
+        </w:rPr>
+        <w:t xml:space="preserve"> </w:t>
+      </w:r>
+      <w:proofErr w:type="spellStart"/>
+      <w:r>
+        <w:rPr>
+          <w:rFonts w:ascii="Consolas" w:eastAsia="Times New Roman" w:hAnsi="Consolas" w:cs="Courier New"/>
+          <w:color w:val="333333"/>
+          <w:sz w:val="18"/>
+          <w:szCs w:val="18"/>
+          <w:lang w:eastAsia="ru-RU"/>
+        </w:rPr>
+        <w:t>systemctl</w:t>
+      </w:r>
+      <w:proofErr w:type="spellEnd"/>
+      <w:r>
+        <w:rPr>
+          <w:rFonts w:ascii="Consolas" w:eastAsia="Times New Roman" w:hAnsi="Consolas" w:cs="Courier New"/>
+          <w:color w:val="333333"/>
+          <w:sz w:val="18"/>
+          <w:szCs w:val="18"/>
+          <w:lang w:eastAsia="ru-RU"/>
+        </w:rPr>
+        <w:t xml:space="preserve"> </w:t>
+      </w:r>
+      <w:proofErr w:type="spellStart"/>
+      <w:r>
+        <w:rPr>
+          <w:rFonts w:ascii="Consolas" w:eastAsia="Times New Roman" w:hAnsi="Consolas" w:cs="Courier New"/>
+          <w:color w:val="333333"/>
+          <w:sz w:val="18"/>
+          <w:szCs w:val="18"/>
+          <w:lang w:eastAsia="ru-RU"/>
+        </w:rPr>
+        <w:t>enable</w:t>
+      </w:r>
+      <w:proofErr w:type="spellEnd"/>
+      <w:r>
+        <w:rPr>
+          <w:rFonts w:ascii="Consolas" w:eastAsia="Times New Roman" w:hAnsi="Consolas" w:cs="Courier New"/>
+          <w:color w:val="333333"/>
+          <w:sz w:val="18"/>
+          <w:szCs w:val="18"/>
+          <w:lang w:eastAsia="ru-RU"/>
+        </w:rPr>
+        <w:t xml:space="preserve"> </w:t>
+      </w:r>
+      <w:proofErr w:type="spellStart"/>
+      <w:r>
+        <w:rPr>
+          <w:rFonts w:ascii="Consolas" w:eastAsia="Times New Roman" w:hAnsi="Consolas" w:cs="Courier New"/>
+          <w:color w:val="333333"/>
+          <w:sz w:val="18"/>
+          <w:szCs w:val="18"/>
+          <w:lang w:eastAsia="ru-RU"/>
+        </w:rPr>
+        <w:t>myservice</w:t>
+      </w:r>
+      <w:proofErr w:type="spellEnd"/>
     </w:p>
     <w:p>
       <w:pPr>
@@ -6801,6 +7169,7 @@
           <w:lang w:val="en-US" w:eastAsia="ru-RU"/>
         </w:rPr>
       </w:pPr>
+      <w:proofErr w:type="spellStart"/>
       <w:r>
         <w:rPr>
           <w:rFonts w:ascii="Consolas" w:eastAsia="Times New Roman" w:hAnsi="Consolas" w:cs="Courier New"/>
@@ -6811,6 +7180,7 @@
         </w:rPr>
         <w:t>sudo</w:t>
       </w:r>
+      <w:proofErr w:type="spellEnd"/>
       <w:r>
         <w:rPr>
           <w:rFonts w:ascii="Consolas" w:eastAsia="Times New Roman" w:hAnsi="Consolas" w:cs="Courier New"/>
@@ -6821,6 +7191,7 @@
         </w:rPr>
         <w:t xml:space="preserve"> </w:t>
       </w:r>
+      <w:proofErr w:type="spellStart"/>
       <w:r>
         <w:rPr>
           <w:rFonts w:ascii="Consolas" w:eastAsia="Times New Roman" w:hAnsi="Consolas" w:cs="Courier New"/>
@@ -6831,6 +7202,7 @@
         </w:rPr>
         <w:t>systemctl</w:t>
       </w:r>
+      <w:proofErr w:type="spellEnd"/>
       <w:r>
         <w:rPr>
           <w:rFonts w:ascii="Consolas" w:eastAsia="Times New Roman" w:hAnsi="Consolas" w:cs="Courier New"/>
@@ -6861,6 +7233,7 @@
         </w:rPr>
         <w:t xml:space="preserve"> </w:t>
       </w:r>
+      <w:proofErr w:type="spellStart"/>
       <w:r>
         <w:rPr>
           <w:rFonts w:ascii="Consolas" w:eastAsia="Times New Roman" w:hAnsi="Consolas" w:cs="Courier New"/>
@@ -6871,6 +7244,7 @@
         </w:rPr>
         <w:t>myservice</w:t>
       </w:r>
+      <w:proofErr w:type="spellEnd"/>
     </w:p>
     <w:p>
       <w:pPr>
@@ -7961,6 +8335,7 @@
   <w:style w:type="character" w:default="1" w:styleId="a0">
     <w:name w:val="Default Paragraph Font"/>
     <w:uiPriority w:val="1"/>
+    <w:semiHidden/>
     <w:unhideWhenUsed/>
   </w:style>
   <w:style w:type="table" w:default="1" w:styleId="a1">
@@ -8558,7 +8933,7 @@
 </file>
 
 <file path=customXml/itemProps1.xml><?xml version="1.0" encoding="utf-8"?>
-<ds:datastoreItem xmlns:ds="http://schemas.openxmlformats.org/officeDocument/2006/customXml" ds:itemID="{AA9278E6-55D8-419A-BDB1-56B463E52F24}">
+<ds:datastoreItem xmlns:ds="http://schemas.openxmlformats.org/officeDocument/2006/customXml" ds:itemID="{997C7524-EE1F-4215-811F-953624F6848F}">
   <ds:schemaRefs>
     <ds:schemaRef ds:uri="http://schemas.openxmlformats.org/officeDocument/2006/bibliography"/>
   </ds:schemaRefs>

</xml_diff>